<commit_message>
use case descriptions 수정 최종
</commit_message>
<xml_diff>
--- a/UseCaseDescriptions/use_case_descriptions_jh.docx
+++ b/UseCaseDescriptions/use_case_descriptions_jh.docx
@@ -382,37 +382,26 @@
         </w:trPr>
         <w:tc>
           <w:tcPr>
-            <w:gridSpan w:val="2"/>
-            <w:tcBorders>
-              <w:top w:color="000000" w:space="0" w:sz="6" w:val="single"/>
-              <w:left w:color="000000" w:space="0" w:sz="6" w:val="single"/>
-              <w:bottom w:color="000000" w:space="0" w:sz="6" w:val="single"/>
-              <w:right w:color="000000" w:space="0" w:sz="6" w:val="single"/>
-            </w:tcBorders>
-            <w:vAlign w:val="center"/>
-          </w:tcPr>
-          <w:p>
-            <w:pPr>
-              <w:widowControl w:val="0"/>
-              <w:spacing w:after="160" w:line="240" w:lineRule="auto"/>
-              <w:rPr>
-                <w:rFonts w:ascii="Times New Roman" w:cs="Times New Roman" w:eastAsia="Times New Roman" w:hAnsi="Times New Roman"/>
-              </w:rPr>
-            </w:pPr>
-            <w:r>
-              <w:rPr>
-                <w:rFonts w:ascii="Times New Roman" w:cs="Times New Roman" w:eastAsia="Times New Roman" w:hAnsi="Times New Roman"/>
-                <w:rtl w:val="0"/>
-              </w:rPr>
-              <w:t xml:space="preserve">Extensions</w:t>
-            </w:r>
-          </w:p>
-          <w:p>
-            <w:pPr>
-              <w:widowControl w:val="0"/>
-              <w:spacing w:after="160" w:line="240" w:lineRule="auto"/>
-              <w:rPr>
-                <w:rFonts w:ascii="Times New Roman" w:cs="Times New Roman" w:eastAsia="Times New Roman" w:hAnsi="Times New Roman"/>
+            <w:tcBorders>
+              <w:top w:color="000000" w:space="0" w:sz="6" w:val="single"/>
+              <w:left w:color="000000" w:space="0" w:sz="6" w:val="single"/>
+              <w:bottom w:color="000000" w:space="0" w:sz="6" w:val="single"/>
+              <w:right w:color="000000" w:space="0" w:sz="6" w:val="single"/>
+            </w:tcBorders>
+            <w:vAlign w:val="center"/>
+          </w:tcPr>
+          <w:p>
+            <w:pPr>
+              <w:widowControl w:val="0"/>
+              <w:numPr>
+                <w:ilvl w:val="0"/>
+                <w:numId w:val="2"/>
+              </w:numPr>
+              <w:spacing w:after="160" w:line="240" w:lineRule="auto"/>
+              <w:ind w:left="720" w:hanging="360"/>
+              <w:rPr>
+                <w:rFonts w:ascii="Times New Roman" w:cs="Times New Roman" w:eastAsia="Times New Roman" w:hAnsi="Times New Roman"/>
+                <w:u w:val="none"/>
               </w:rPr>
             </w:pPr>
             <w:r>
@@ -420,15 +409,89 @@
                 <w:rFonts w:ascii="Gungsuh" w:cs="Gungsuh" w:eastAsia="Gungsuh" w:hAnsi="Gungsuh"/>
                 <w:rtl w:val="0"/>
               </w:rPr>
-              <w:t xml:space="preserve">After step 1, 대여소별 정렬 버튼을 통해 과거 대여 기록을 대여소별로 정렬해서 보여준다.</w:t>
-            </w:r>
-          </w:p>
-          <w:p>
-            <w:pPr>
-              <w:widowControl w:val="0"/>
-              <w:spacing w:after="160" w:line="240" w:lineRule="auto"/>
-              <w:rPr>
-                <w:rFonts w:ascii="Times New Roman" w:cs="Times New Roman" w:eastAsia="Times New Roman" w:hAnsi="Times New Roman"/>
+              <w:t xml:space="preserve"> 대여소별 정렬 버튼을 누른다.</w:t>
+            </w:r>
+          </w:p>
+        </w:tc>
+        <w:tc>
+          <w:tcPr>
+            <w:tcBorders>
+              <w:top w:color="000000" w:space="0" w:sz="6" w:val="single"/>
+              <w:left w:color="000000" w:space="0" w:sz="6" w:val="single"/>
+              <w:bottom w:color="000000" w:space="0" w:sz="6" w:val="single"/>
+              <w:right w:color="000000" w:space="0" w:sz="6" w:val="single"/>
+            </w:tcBorders>
+            <w:vAlign w:val="center"/>
+          </w:tcPr>
+          <w:p>
+            <w:pPr>
+              <w:widowControl w:val="0"/>
+              <w:spacing w:line="276" w:lineRule="auto"/>
+              <w:rPr>
+                <w:rFonts w:ascii="Times New Roman" w:cs="Times New Roman" w:eastAsia="Times New Roman" w:hAnsi="Times New Roman"/>
+              </w:rPr>
+            </w:pPr>
+            <w:r>
+              <w:rPr>
+                <w:rtl w:val="0"/>
+              </w:rPr>
+            </w:r>
+          </w:p>
+        </w:tc>
+      </w:tr>
+      <w:tr>
+        <w:trPr>
+          <w:cantSplit w:val="0"/>
+          <w:tblHeader w:val="0"/>
+        </w:trPr>
+        <w:tc>
+          <w:tcPr>
+            <w:tcBorders>
+              <w:top w:color="000000" w:space="0" w:sz="6" w:val="single"/>
+              <w:left w:color="000000" w:space="0" w:sz="6" w:val="single"/>
+              <w:bottom w:color="000000" w:space="0" w:sz="6" w:val="single"/>
+              <w:right w:color="000000" w:space="0" w:sz="6" w:val="single"/>
+            </w:tcBorders>
+            <w:vAlign w:val="center"/>
+          </w:tcPr>
+          <w:p>
+            <w:pPr>
+              <w:widowControl w:val="0"/>
+              <w:spacing w:after="160" w:line="240" w:lineRule="auto"/>
+              <w:ind w:left="0" w:firstLine="0"/>
+              <w:rPr>
+                <w:rFonts w:ascii="Times New Roman" w:cs="Times New Roman" w:eastAsia="Times New Roman" w:hAnsi="Times New Roman"/>
+              </w:rPr>
+            </w:pPr>
+            <w:r>
+              <w:rPr>
+                <w:rtl w:val="0"/>
+              </w:rPr>
+            </w:r>
+          </w:p>
+        </w:tc>
+        <w:tc>
+          <w:tcPr>
+            <w:tcBorders>
+              <w:top w:color="000000" w:space="0" w:sz="6" w:val="single"/>
+              <w:left w:color="000000" w:space="0" w:sz="6" w:val="single"/>
+              <w:bottom w:color="000000" w:space="0" w:sz="6" w:val="single"/>
+              <w:right w:color="000000" w:space="0" w:sz="6" w:val="single"/>
+            </w:tcBorders>
+            <w:vAlign w:val="center"/>
+          </w:tcPr>
+          <w:p>
+            <w:pPr>
+              <w:widowControl w:val="0"/>
+              <w:numPr>
+                <w:ilvl w:val="0"/>
+                <w:numId w:val="2"/>
+              </w:numPr>
+              <w:spacing w:line="276" w:lineRule="auto"/>
+              <w:ind w:left="720" w:hanging="360"/>
+              <w:rPr>
+                <w:rFonts w:ascii="Times New Roman" w:cs="Times New Roman" w:eastAsia="Times New Roman" w:hAnsi="Times New Roman"/>
+                <w:u w:val="none"/>
               </w:rPr>
             </w:pPr>
             <w:r>
@@ -436,7 +499,125 @@
                 <w:rFonts w:ascii="Gungsuh" w:cs="Gungsuh" w:eastAsia="Gungsuh" w:hAnsi="Gungsuh"/>
                 <w:rtl w:val="0"/>
               </w:rPr>
-              <w:t xml:space="preserve">After step 1, 삭제 버튼을 통해 선택된 대여 기록을 삭제한다.</w:t>
+              <w:t xml:space="preserve"> 과거 대여 기록을 대여소별로 정렬해서 보여준다.</w:t>
+            </w:r>
+          </w:p>
+        </w:tc>
+      </w:tr>
+      <w:tr>
+        <w:trPr>
+          <w:cantSplit w:val="0"/>
+          <w:tblHeader w:val="0"/>
+        </w:trPr>
+        <w:tc>
+          <w:tcPr>
+            <w:tcBorders>
+              <w:top w:color="000000" w:space="0" w:sz="6" w:val="single"/>
+              <w:left w:color="000000" w:space="0" w:sz="6" w:val="single"/>
+              <w:bottom w:color="000000" w:space="0" w:sz="6" w:val="single"/>
+              <w:right w:color="000000" w:space="0" w:sz="6" w:val="single"/>
+            </w:tcBorders>
+            <w:vAlign w:val="center"/>
+          </w:tcPr>
+          <w:p>
+            <w:pPr>
+              <w:widowControl w:val="0"/>
+              <w:spacing w:after="160" w:line="240" w:lineRule="auto"/>
+              <w:ind w:left="0" w:firstLine="0"/>
+              <w:rPr>
+                <w:rFonts w:ascii="Times New Roman" w:cs="Times New Roman" w:eastAsia="Times New Roman" w:hAnsi="Times New Roman"/>
+              </w:rPr>
+            </w:pPr>
+            <w:r>
+              <w:rPr>
+                <w:rFonts w:ascii="Gungsuh" w:cs="Gungsuh" w:eastAsia="Gungsuh" w:hAnsi="Gungsuh"/>
+                <w:rtl w:val="0"/>
+              </w:rPr>
+              <w:t xml:space="preserve">2.  삭제하고 싶은 기록을 선택하고 삭제 버튼을 누른다.</w:t>
+            </w:r>
+          </w:p>
+        </w:tc>
+        <w:tc>
+          <w:tcPr>
+            <w:tcBorders>
+              <w:top w:color="000000" w:space="0" w:sz="6" w:val="single"/>
+              <w:left w:color="000000" w:space="0" w:sz="6" w:val="single"/>
+              <w:bottom w:color="000000" w:space="0" w:sz="6" w:val="single"/>
+              <w:right w:color="000000" w:space="0" w:sz="6" w:val="single"/>
+            </w:tcBorders>
+            <w:vAlign w:val="center"/>
+          </w:tcPr>
+          <w:p>
+            <w:pPr>
+              <w:widowControl w:val="0"/>
+              <w:spacing w:line="276" w:lineRule="auto"/>
+              <w:rPr>
+                <w:rFonts w:ascii="Times New Roman" w:cs="Times New Roman" w:eastAsia="Times New Roman" w:hAnsi="Times New Roman"/>
+              </w:rPr>
+            </w:pPr>
+            <w:r>
+              <w:rPr>
+                <w:rtl w:val="0"/>
+              </w:rPr>
+            </w:r>
+          </w:p>
+        </w:tc>
+      </w:tr>
+      <w:tr>
+        <w:trPr>
+          <w:cantSplit w:val="0"/>
+          <w:tblHeader w:val="0"/>
+        </w:trPr>
+        <w:tc>
+          <w:tcPr>
+            <w:tcBorders>
+              <w:top w:color="000000" w:space="0" w:sz="6" w:val="single"/>
+              <w:left w:color="000000" w:space="0" w:sz="6" w:val="single"/>
+              <w:bottom w:color="000000" w:space="0" w:sz="6" w:val="single"/>
+              <w:right w:color="000000" w:space="0" w:sz="6" w:val="single"/>
+            </w:tcBorders>
+            <w:vAlign w:val="center"/>
+          </w:tcPr>
+          <w:p>
+            <w:pPr>
+              <w:widowControl w:val="0"/>
+              <w:spacing w:after="160" w:line="240" w:lineRule="auto"/>
+              <w:ind w:left="0" w:firstLine="0"/>
+              <w:rPr>
+                <w:rFonts w:ascii="Times New Roman" w:cs="Times New Roman" w:eastAsia="Times New Roman" w:hAnsi="Times New Roman"/>
+              </w:rPr>
+            </w:pPr>
+            <w:r>
+              <w:rPr>
+                <w:rtl w:val="0"/>
+              </w:rPr>
+            </w:r>
+          </w:p>
+        </w:tc>
+        <w:tc>
+          <w:tcPr>
+            <w:tcBorders>
+              <w:top w:color="000000" w:space="0" w:sz="6" w:val="single"/>
+              <w:left w:color="000000" w:space="0" w:sz="6" w:val="single"/>
+              <w:bottom w:color="000000" w:space="0" w:sz="6" w:val="single"/>
+              <w:right w:color="000000" w:space="0" w:sz="6" w:val="single"/>
+            </w:tcBorders>
+            <w:vAlign w:val="center"/>
+          </w:tcPr>
+          <w:p>
+            <w:pPr>
+              <w:widowControl w:val="0"/>
+              <w:spacing w:line="276" w:lineRule="auto"/>
+              <w:rPr>
+                <w:rFonts w:ascii="Times New Roman" w:cs="Times New Roman" w:eastAsia="Times New Roman" w:hAnsi="Times New Roman"/>
+              </w:rPr>
+            </w:pPr>
+            <w:r>
+              <w:rPr>
+                <w:rFonts w:ascii="Gungsuh" w:cs="Gungsuh" w:eastAsia="Gungsuh" w:hAnsi="Gungsuh"/>
+                <w:rtl w:val="0"/>
+              </w:rPr>
+              <w:t xml:space="preserve">3. 선택된 대여 기록을 삭제한다.</w:t>
             </w:r>
           </w:p>
         </w:tc>
@@ -640,37 +821,26 @@
         </w:trPr>
         <w:tc>
           <w:tcPr>
-            <w:gridSpan w:val="2"/>
-            <w:tcBorders>
-              <w:top w:color="000000" w:space="0" w:sz="6" w:val="single"/>
-              <w:left w:color="000000" w:space="0" w:sz="6" w:val="single"/>
-              <w:bottom w:color="000000" w:space="0" w:sz="6" w:val="single"/>
-              <w:right w:color="000000" w:space="0" w:sz="6" w:val="single"/>
-            </w:tcBorders>
-            <w:vAlign w:val="center"/>
-          </w:tcPr>
-          <w:p>
-            <w:pPr>
-              <w:widowControl w:val="0"/>
-              <w:spacing w:after="160" w:line="240" w:lineRule="auto"/>
-              <w:rPr>
-                <w:rFonts w:ascii="Times New Roman" w:cs="Times New Roman" w:eastAsia="Times New Roman" w:hAnsi="Times New Roman"/>
-              </w:rPr>
-            </w:pPr>
-            <w:r>
-              <w:rPr>
-                <w:rFonts w:ascii="Times New Roman" w:cs="Times New Roman" w:eastAsia="Times New Roman" w:hAnsi="Times New Roman"/>
-                <w:rtl w:val="0"/>
-              </w:rPr>
-              <w:t xml:space="preserve">Extensions</w:t>
-            </w:r>
-          </w:p>
-          <w:p>
-            <w:pPr>
-              <w:widowControl w:val="0"/>
-              <w:spacing w:after="160" w:line="240" w:lineRule="auto"/>
-              <w:rPr>
-                <w:rFonts w:ascii="Times New Roman" w:cs="Times New Roman" w:eastAsia="Times New Roman" w:hAnsi="Times New Roman"/>
+            <w:tcBorders>
+              <w:top w:color="000000" w:space="0" w:sz="6" w:val="single"/>
+              <w:left w:color="000000" w:space="0" w:sz="6" w:val="single"/>
+              <w:bottom w:color="000000" w:space="0" w:sz="6" w:val="single"/>
+              <w:right w:color="000000" w:space="0" w:sz="6" w:val="single"/>
+            </w:tcBorders>
+            <w:vAlign w:val="center"/>
+          </w:tcPr>
+          <w:p>
+            <w:pPr>
+              <w:widowControl w:val="0"/>
+              <w:numPr>
+                <w:ilvl w:val="0"/>
+                <w:numId w:val="1"/>
+              </w:numPr>
+              <w:spacing w:after="160" w:line="240" w:lineRule="auto"/>
+              <w:ind w:left="720" w:hanging="360"/>
+              <w:rPr>
+                <w:rFonts w:ascii="Times New Roman" w:cs="Times New Roman" w:eastAsia="Times New Roman" w:hAnsi="Times New Roman"/>
+                <w:u w:val="none"/>
               </w:rPr>
             </w:pPr>
             <w:r>
@@ -678,7 +848,97 @@
                 <w:rFonts w:ascii="Gungsuh" w:cs="Gungsuh" w:eastAsia="Gungsuh" w:hAnsi="Gungsuh"/>
                 <w:rtl w:val="0"/>
               </w:rPr>
-              <w:t xml:space="preserve">After step 1, 지역별 정렬 버튼을 통해 자전거 대여 정보를 지역별 기준으로 정렬해서 조회한다.</w:t>
+              <w:t xml:space="preserve">지역별 정렬 버튼을 누른다.</w:t>
+            </w:r>
+          </w:p>
+        </w:tc>
+        <w:tc>
+          <w:tcPr>
+            <w:tcBorders>
+              <w:top w:color="000000" w:space="0" w:sz="6" w:val="single"/>
+              <w:left w:color="000000" w:space="0" w:sz="6" w:val="single"/>
+              <w:bottom w:color="000000" w:space="0" w:sz="6" w:val="single"/>
+              <w:right w:color="000000" w:space="0" w:sz="6" w:val="single"/>
+            </w:tcBorders>
+            <w:vAlign w:val="center"/>
+          </w:tcPr>
+          <w:p>
+            <w:pPr>
+              <w:widowControl w:val="0"/>
+              <w:spacing w:line="276" w:lineRule="auto"/>
+              <w:rPr>
+                <w:rFonts w:ascii="Times New Roman" w:cs="Times New Roman" w:eastAsia="Times New Roman" w:hAnsi="Times New Roman"/>
+              </w:rPr>
+            </w:pPr>
+            <w:r>
+              <w:rPr>
+                <w:rtl w:val="0"/>
+              </w:rPr>
+            </w:r>
+          </w:p>
+        </w:tc>
+      </w:tr>
+      <w:tr>
+        <w:trPr>
+          <w:cantSplit w:val="0"/>
+          <w:tblHeader w:val="0"/>
+        </w:trPr>
+        <w:tc>
+          <w:tcPr>
+            <w:tcBorders>
+              <w:top w:color="000000" w:space="0" w:sz="6" w:val="single"/>
+              <w:left w:color="000000" w:space="0" w:sz="6" w:val="single"/>
+              <w:bottom w:color="000000" w:space="0" w:sz="6" w:val="single"/>
+              <w:right w:color="000000" w:space="0" w:sz="6" w:val="single"/>
+            </w:tcBorders>
+            <w:vAlign w:val="center"/>
+          </w:tcPr>
+          <w:p>
+            <w:pPr>
+              <w:widowControl w:val="0"/>
+              <w:spacing w:after="160" w:line="240" w:lineRule="auto"/>
+              <w:ind w:left="720" w:hanging="360"/>
+              <w:rPr>
+                <w:rFonts w:ascii="Times New Roman" w:cs="Times New Roman" w:eastAsia="Times New Roman" w:hAnsi="Times New Roman"/>
+              </w:rPr>
+            </w:pPr>
+            <w:r>
+              <w:rPr>
+                <w:rtl w:val="0"/>
+              </w:rPr>
+            </w:r>
+          </w:p>
+        </w:tc>
+        <w:tc>
+          <w:tcPr>
+            <w:tcBorders>
+              <w:top w:color="000000" w:space="0" w:sz="6" w:val="single"/>
+              <w:left w:color="000000" w:space="0" w:sz="6" w:val="single"/>
+              <w:bottom w:color="000000" w:space="0" w:sz="6" w:val="single"/>
+              <w:right w:color="000000" w:space="0" w:sz="6" w:val="single"/>
+            </w:tcBorders>
+            <w:vAlign w:val="center"/>
+          </w:tcPr>
+          <w:p>
+            <w:pPr>
+              <w:widowControl w:val="0"/>
+              <w:numPr>
+                <w:ilvl w:val="0"/>
+                <w:numId w:val="1"/>
+              </w:numPr>
+              <w:spacing w:line="276" w:lineRule="auto"/>
+              <w:ind w:left="720" w:hanging="360"/>
+              <w:rPr>
+                <w:rFonts w:ascii="Times New Roman" w:cs="Times New Roman" w:eastAsia="Times New Roman" w:hAnsi="Times New Roman"/>
+                <w:u w:val="none"/>
+              </w:rPr>
+            </w:pPr>
+            <w:r>
+              <w:rPr>
+                <w:rFonts w:ascii="Gungsuh" w:cs="Gungsuh" w:eastAsia="Gungsuh" w:hAnsi="Gungsuh"/>
+                <w:rtl w:val="0"/>
+              </w:rPr>
+              <w:t xml:space="preserve">자전거 대여 정보를 지역별 기준으로 정렬해서 조회한다.</w:t>
             </w:r>
           </w:p>
         </w:tc>
@@ -865,12 +1125,381 @@
                 <w:rFonts w:ascii="Arial Unicode MS" w:cs="Arial Unicode MS" w:eastAsia="Arial Unicode MS" w:hAnsi="Arial Unicode MS"/>
                 <w:rtl w:val="0"/>
               </w:rPr>
-              <w:t xml:space="preserve">최근 1주일, 1개월, 1년 단위로 대여 금액 및 대여 횟수를 조회한다.</w:t>
-            </w:r>
-            <w:r>
-              <w:rPr>
-                <w:rtl w:val="0"/>
-              </w:rPr>
+              <w:t xml:space="preserve">최근 1주일, 1개월, 1년 단위 조회 버튼 리스트를 보여준다.</w:t>
+            </w:r>
+            <w:r>
+              <w:rPr>
+                <w:rtl w:val="0"/>
+              </w:rPr>
+            </w:r>
+          </w:p>
+        </w:tc>
+      </w:tr>
+      <w:tr>
+        <w:trPr>
+          <w:cantSplit w:val="0"/>
+          <w:tblHeader w:val="0"/>
+        </w:trPr>
+        <w:tc>
+          <w:tcPr>
+            <w:tcBorders>
+              <w:top w:color="000000" w:space="0" w:sz="6" w:val="single"/>
+              <w:left w:color="000000" w:space="0" w:sz="6" w:val="single"/>
+              <w:bottom w:color="000000" w:space="0" w:sz="6" w:val="single"/>
+              <w:right w:color="000000" w:space="0" w:sz="6" w:val="single"/>
+            </w:tcBorders>
+            <w:vAlign w:val="center"/>
+          </w:tcPr>
+          <w:p>
+            <w:pPr>
+              <w:widowControl w:val="0"/>
+              <w:numPr>
+                <w:ilvl w:val="0"/>
+                <w:numId w:val="5"/>
+              </w:numPr>
+              <w:spacing w:after="160" w:line="240" w:lineRule="auto"/>
+              <w:ind w:left="720" w:hanging="360"/>
+              <w:rPr>
+                <w:rFonts w:ascii="Times New Roman" w:cs="Times New Roman" w:eastAsia="Times New Roman" w:hAnsi="Times New Roman"/>
+                <w:u w:val="none"/>
+              </w:rPr>
+            </w:pPr>
+            <w:r>
+              <w:rPr>
+                <w:rFonts w:ascii="Gungsuh" w:cs="Gungsuh" w:eastAsia="Gungsuh" w:hAnsi="Gungsuh"/>
+                <w:rtl w:val="0"/>
+              </w:rPr>
+              <w:t xml:space="preserve">최근 1주일 조회 버튼을 누른다.</w:t>
+            </w:r>
+          </w:p>
+        </w:tc>
+        <w:tc>
+          <w:tcPr>
+            <w:tcBorders>
+              <w:top w:color="000000" w:space="0" w:sz="6" w:val="single"/>
+              <w:left w:color="000000" w:space="0" w:sz="6" w:val="single"/>
+              <w:bottom w:color="000000" w:space="0" w:sz="6" w:val="single"/>
+              <w:right w:color="000000" w:space="0" w:sz="6" w:val="single"/>
+            </w:tcBorders>
+            <w:vAlign w:val="center"/>
+          </w:tcPr>
+          <w:p>
+            <w:pPr>
+              <w:widowControl w:val="0"/>
+              <w:spacing w:line="240" w:lineRule="auto"/>
+              <w:ind w:left="720" w:firstLine="0"/>
+              <w:rPr>
+                <w:rFonts w:ascii="Arimo" w:cs="Arimo" w:eastAsia="Arimo" w:hAnsi="Arimo"/>
+              </w:rPr>
+            </w:pPr>
+            <w:r>
+              <w:rPr>
+                <w:rtl w:val="0"/>
+              </w:rPr>
+            </w:r>
+          </w:p>
+        </w:tc>
+      </w:tr>
+      <w:tr>
+        <w:trPr>
+          <w:cantSplit w:val="0"/>
+          <w:tblHeader w:val="0"/>
+        </w:trPr>
+        <w:tc>
+          <w:tcPr>
+            <w:tcBorders>
+              <w:top w:color="000000" w:space="0" w:sz="6" w:val="single"/>
+              <w:left w:color="000000" w:space="0" w:sz="6" w:val="single"/>
+              <w:bottom w:color="000000" w:space="0" w:sz="6" w:val="single"/>
+              <w:right w:color="000000" w:space="0" w:sz="6" w:val="single"/>
+            </w:tcBorders>
+            <w:vAlign w:val="center"/>
+          </w:tcPr>
+          <w:p>
+            <w:pPr>
+              <w:widowControl w:val="0"/>
+              <w:spacing w:after="160" w:line="240" w:lineRule="auto"/>
+              <w:ind w:left="720" w:hanging="360"/>
+              <w:rPr>
+                <w:rFonts w:ascii="Times New Roman" w:cs="Times New Roman" w:eastAsia="Times New Roman" w:hAnsi="Times New Roman"/>
+              </w:rPr>
+            </w:pPr>
+            <w:r>
+              <w:rPr>
+                <w:rtl w:val="0"/>
+              </w:rPr>
+            </w:r>
+          </w:p>
+        </w:tc>
+        <w:tc>
+          <w:tcPr>
+            <w:tcBorders>
+              <w:top w:color="000000" w:space="0" w:sz="6" w:val="single"/>
+              <w:left w:color="000000" w:space="0" w:sz="6" w:val="single"/>
+              <w:bottom w:color="000000" w:space="0" w:sz="6" w:val="single"/>
+              <w:right w:color="000000" w:space="0" w:sz="6" w:val="single"/>
+            </w:tcBorders>
+            <w:vAlign w:val="center"/>
+          </w:tcPr>
+          <w:p>
+            <w:pPr>
+              <w:widowControl w:val="0"/>
+              <w:numPr>
+                <w:ilvl w:val="0"/>
+                <w:numId w:val="5"/>
+              </w:numPr>
+              <w:spacing w:line="240" w:lineRule="auto"/>
+              <w:ind w:left="720" w:hanging="360"/>
+              <w:rPr>
+                <w:rFonts w:ascii="Arimo" w:cs="Arimo" w:eastAsia="Arimo" w:hAnsi="Arimo"/>
+              </w:rPr>
+            </w:pPr>
+            <w:r>
+              <w:rPr>
+                <w:rFonts w:ascii="Arial Unicode MS" w:cs="Arial Unicode MS" w:eastAsia="Arial Unicode MS" w:hAnsi="Arial Unicode MS"/>
+                <w:rtl w:val="0"/>
+              </w:rPr>
+              <w:t xml:space="preserve">최근 1주일 대여 금액 및 대여 횟수를 조회한다.</w:t>
+            </w:r>
+          </w:p>
+        </w:tc>
+      </w:tr>
+      <w:tr>
+        <w:trPr>
+          <w:cantSplit w:val="0"/>
+          <w:tblHeader w:val="0"/>
+        </w:trPr>
+        <w:tc>
+          <w:tcPr>
+            <w:tcBorders>
+              <w:top w:color="000000" w:space="0" w:sz="6" w:val="single"/>
+              <w:left w:color="000000" w:space="0" w:sz="6" w:val="single"/>
+              <w:bottom w:color="000000" w:space="0" w:sz="6" w:val="single"/>
+              <w:right w:color="000000" w:space="0" w:sz="6" w:val="single"/>
+            </w:tcBorders>
+            <w:vAlign w:val="center"/>
+          </w:tcPr>
+          <w:p>
+            <w:pPr>
+              <w:widowControl w:val="0"/>
+              <w:spacing w:after="160" w:line="240" w:lineRule="auto"/>
+              <w:ind w:left="720" w:hanging="360"/>
+              <w:rPr>
+                <w:rFonts w:ascii="Times New Roman" w:cs="Times New Roman" w:eastAsia="Times New Roman" w:hAnsi="Times New Roman"/>
+              </w:rPr>
+            </w:pPr>
+            <w:r>
+              <w:rPr>
+                <w:rFonts w:ascii="Gungsuh" w:cs="Gungsuh" w:eastAsia="Gungsuh" w:hAnsi="Gungsuh"/>
+                <w:rtl w:val="0"/>
+              </w:rPr>
+              <w:t xml:space="preserve">2. 최근 1개월 조회 버튼을 누른다.</w:t>
+            </w:r>
+          </w:p>
+        </w:tc>
+        <w:tc>
+          <w:tcPr>
+            <w:tcBorders>
+              <w:top w:color="000000" w:space="0" w:sz="6" w:val="single"/>
+              <w:left w:color="000000" w:space="0" w:sz="6" w:val="single"/>
+              <w:bottom w:color="000000" w:space="0" w:sz="6" w:val="single"/>
+              <w:right w:color="000000" w:space="0" w:sz="6" w:val="single"/>
+            </w:tcBorders>
+            <w:vAlign w:val="center"/>
+          </w:tcPr>
+          <w:p>
+            <w:pPr>
+              <w:widowControl w:val="0"/>
+              <w:spacing w:line="240" w:lineRule="auto"/>
+              <w:ind w:left="720" w:firstLine="0"/>
+              <w:rPr>
+                <w:rFonts w:ascii="Arimo" w:cs="Arimo" w:eastAsia="Arimo" w:hAnsi="Arimo"/>
+              </w:rPr>
+            </w:pPr>
+            <w:r>
+              <w:rPr>
+                <w:rtl w:val="0"/>
+              </w:rPr>
+            </w:r>
+          </w:p>
+        </w:tc>
+      </w:tr>
+      <w:tr>
+        <w:trPr>
+          <w:cantSplit w:val="0"/>
+          <w:tblHeader w:val="0"/>
+        </w:trPr>
+        <w:tc>
+          <w:tcPr>
+            <w:tcBorders>
+              <w:top w:color="000000" w:space="0" w:sz="6" w:val="single"/>
+              <w:left w:color="000000" w:space="0" w:sz="6" w:val="single"/>
+              <w:bottom w:color="000000" w:space="0" w:sz="6" w:val="single"/>
+              <w:right w:color="000000" w:space="0" w:sz="6" w:val="single"/>
+            </w:tcBorders>
+            <w:vAlign w:val="center"/>
+          </w:tcPr>
+          <w:p>
+            <w:pPr>
+              <w:widowControl w:val="0"/>
+              <w:spacing w:after="160" w:line="240" w:lineRule="auto"/>
+              <w:ind w:left="720" w:hanging="360"/>
+              <w:rPr>
+                <w:rFonts w:ascii="Times New Roman" w:cs="Times New Roman" w:eastAsia="Times New Roman" w:hAnsi="Times New Roman"/>
+              </w:rPr>
+            </w:pPr>
+            <w:r>
+              <w:rPr>
+                <w:rtl w:val="0"/>
+              </w:rPr>
+            </w:r>
+          </w:p>
+        </w:tc>
+        <w:tc>
+          <w:tcPr>
+            <w:tcBorders>
+              <w:top w:color="000000" w:space="0" w:sz="6" w:val="single"/>
+              <w:left w:color="000000" w:space="0" w:sz="6" w:val="single"/>
+              <w:bottom w:color="000000" w:space="0" w:sz="6" w:val="single"/>
+              <w:right w:color="000000" w:space="0" w:sz="6" w:val="single"/>
+            </w:tcBorders>
+            <w:vAlign w:val="center"/>
+          </w:tcPr>
+          <w:p>
+            <w:pPr>
+              <w:widowControl w:val="0"/>
+              <w:spacing w:line="240" w:lineRule="auto"/>
+              <w:ind w:left="720" w:firstLine="0"/>
+              <w:rPr>
+                <w:rFonts w:ascii="Arimo" w:cs="Arimo" w:eastAsia="Arimo" w:hAnsi="Arimo"/>
+              </w:rPr>
+            </w:pPr>
+            <w:r>
+              <w:rPr>
+                <w:rFonts w:ascii="Arial Unicode MS" w:cs="Arial Unicode MS" w:eastAsia="Arial Unicode MS" w:hAnsi="Arial Unicode MS"/>
+                <w:rtl w:val="0"/>
+              </w:rPr>
+              <w:t xml:space="preserve">3. 최근 1개월 대여 금액 및 대여 횟수를 조회한다.</w:t>
+            </w:r>
+          </w:p>
+        </w:tc>
+      </w:tr>
+      <w:tr>
+        <w:trPr>
+          <w:cantSplit w:val="0"/>
+          <w:tblHeader w:val="0"/>
+        </w:trPr>
+        <w:tc>
+          <w:tcPr>
+            <w:tcBorders>
+              <w:top w:color="000000" w:space="0" w:sz="6" w:val="single"/>
+              <w:left w:color="000000" w:space="0" w:sz="6" w:val="single"/>
+              <w:bottom w:color="000000" w:space="0" w:sz="6" w:val="single"/>
+              <w:right w:color="000000" w:space="0" w:sz="6" w:val="single"/>
+            </w:tcBorders>
+            <w:vAlign w:val="center"/>
+          </w:tcPr>
+          <w:p>
+            <w:pPr>
+              <w:widowControl w:val="0"/>
+              <w:spacing w:after="160" w:line="240" w:lineRule="auto"/>
+              <w:ind w:left="720" w:hanging="360"/>
+              <w:rPr>
+                <w:rFonts w:ascii="Times New Roman" w:cs="Times New Roman" w:eastAsia="Times New Roman" w:hAnsi="Times New Roman"/>
+              </w:rPr>
+            </w:pPr>
+            <w:r>
+              <w:rPr>
+                <w:rFonts w:ascii="Gungsuh" w:cs="Gungsuh" w:eastAsia="Gungsuh" w:hAnsi="Gungsuh"/>
+                <w:rtl w:val="0"/>
+              </w:rPr>
+              <w:t xml:space="preserve">2. 최근 1년 조회 버튼을 누른다.</w:t>
+            </w:r>
+          </w:p>
+        </w:tc>
+        <w:tc>
+          <w:tcPr>
+            <w:tcBorders>
+              <w:top w:color="000000" w:space="0" w:sz="6" w:val="single"/>
+              <w:left w:color="000000" w:space="0" w:sz="6" w:val="single"/>
+              <w:bottom w:color="000000" w:space="0" w:sz="6" w:val="single"/>
+              <w:right w:color="000000" w:space="0" w:sz="6" w:val="single"/>
+            </w:tcBorders>
+            <w:vAlign w:val="center"/>
+          </w:tcPr>
+          <w:p>
+            <w:pPr>
+              <w:widowControl w:val="0"/>
+              <w:spacing w:line="240" w:lineRule="auto"/>
+              <w:ind w:left="720" w:hanging="360"/>
+              <w:rPr>
+                <w:rFonts w:ascii="Arimo" w:cs="Arimo" w:eastAsia="Arimo" w:hAnsi="Arimo"/>
+              </w:rPr>
+            </w:pPr>
+            <w:r>
+              <w:rPr>
+                <w:rtl w:val="0"/>
+              </w:rPr>
+            </w:r>
+          </w:p>
+        </w:tc>
+      </w:tr>
+      <w:tr>
+        <w:trPr>
+          <w:cantSplit w:val="0"/>
+          <w:tblHeader w:val="0"/>
+        </w:trPr>
+        <w:tc>
+          <w:tcPr>
+            <w:tcBorders>
+              <w:top w:color="000000" w:space="0" w:sz="6" w:val="single"/>
+              <w:left w:color="000000" w:space="0" w:sz="6" w:val="single"/>
+              <w:bottom w:color="000000" w:space="0" w:sz="6" w:val="single"/>
+              <w:right w:color="000000" w:space="0" w:sz="6" w:val="single"/>
+            </w:tcBorders>
+            <w:vAlign w:val="center"/>
+          </w:tcPr>
+          <w:p>
+            <w:pPr>
+              <w:widowControl w:val="0"/>
+              <w:spacing w:after="160" w:line="240" w:lineRule="auto"/>
+              <w:ind w:left="720" w:hanging="360"/>
+              <w:rPr>
+                <w:rFonts w:ascii="Times New Roman" w:cs="Times New Roman" w:eastAsia="Times New Roman" w:hAnsi="Times New Roman"/>
+              </w:rPr>
+            </w:pPr>
+            <w:r>
+              <w:rPr>
+                <w:rtl w:val="0"/>
+              </w:rPr>
+            </w:r>
+          </w:p>
+        </w:tc>
+        <w:tc>
+          <w:tcPr>
+            <w:tcBorders>
+              <w:top w:color="000000" w:space="0" w:sz="6" w:val="single"/>
+              <w:left w:color="000000" w:space="0" w:sz="6" w:val="single"/>
+              <w:bottom w:color="000000" w:space="0" w:sz="6" w:val="single"/>
+              <w:right w:color="000000" w:space="0" w:sz="6" w:val="single"/>
+            </w:tcBorders>
+            <w:vAlign w:val="center"/>
+          </w:tcPr>
+          <w:p>
+            <w:pPr>
+              <w:widowControl w:val="0"/>
+              <w:spacing w:line="240" w:lineRule="auto"/>
+              <w:ind w:left="720" w:hanging="360"/>
+              <w:rPr>
+                <w:rFonts w:ascii="Arimo" w:cs="Arimo" w:eastAsia="Arimo" w:hAnsi="Arimo"/>
+              </w:rPr>
+            </w:pPr>
+            <w:r>
+              <w:rPr>
+                <w:rFonts w:ascii="Arial Unicode MS" w:cs="Arial Unicode MS" w:eastAsia="Arial Unicode MS" w:hAnsi="Arial Unicode MS"/>
+                <w:rtl w:val="0"/>
+              </w:rPr>
+              <w:t xml:space="preserve">3. 최근 1년 대여 금액 및 대여 횟수를 조회한다.</w:t>
             </w:r>
           </w:p>
         </w:tc>
@@ -1116,37 +1745,26 @@
         </w:trPr>
         <w:tc>
           <w:tcPr>
-            <w:gridSpan w:val="2"/>
-            <w:tcBorders>
-              <w:top w:color="000000" w:space="0" w:sz="6" w:val="single"/>
-              <w:left w:color="000000" w:space="0" w:sz="6" w:val="single"/>
-              <w:bottom w:color="000000" w:space="0" w:sz="6" w:val="single"/>
-              <w:right w:color="000000" w:space="0" w:sz="6" w:val="single"/>
-            </w:tcBorders>
-            <w:vAlign w:val="center"/>
-          </w:tcPr>
-          <w:p>
-            <w:pPr>
-              <w:widowControl w:val="0"/>
-              <w:spacing w:after="160" w:line="240" w:lineRule="auto"/>
-              <w:rPr>
-                <w:rFonts w:ascii="Times New Roman" w:cs="Times New Roman" w:eastAsia="Times New Roman" w:hAnsi="Times New Roman"/>
-              </w:rPr>
-            </w:pPr>
-            <w:r>
-              <w:rPr>
-                <w:rFonts w:ascii="Times New Roman" w:cs="Times New Roman" w:eastAsia="Times New Roman" w:hAnsi="Times New Roman"/>
-                <w:rtl w:val="0"/>
-              </w:rPr>
-              <w:t xml:space="preserve">Extensions</w:t>
-            </w:r>
-          </w:p>
-          <w:p>
-            <w:pPr>
-              <w:widowControl w:val="0"/>
-              <w:spacing w:after="160" w:line="240" w:lineRule="auto"/>
-              <w:rPr>
-                <w:rFonts w:ascii="Times New Roman" w:cs="Times New Roman" w:eastAsia="Times New Roman" w:hAnsi="Times New Roman"/>
+            <w:tcBorders>
+              <w:top w:color="000000" w:space="0" w:sz="6" w:val="single"/>
+              <w:left w:color="000000" w:space="0" w:sz="6" w:val="single"/>
+              <w:bottom w:color="000000" w:space="0" w:sz="6" w:val="single"/>
+              <w:right w:color="000000" w:space="0" w:sz="6" w:val="single"/>
+            </w:tcBorders>
+            <w:vAlign w:val="center"/>
+          </w:tcPr>
+          <w:p>
+            <w:pPr>
+              <w:widowControl w:val="0"/>
+              <w:numPr>
+                <w:ilvl w:val="0"/>
+                <w:numId w:val="4"/>
+              </w:numPr>
+              <w:spacing w:after="160" w:line="240" w:lineRule="auto"/>
+              <w:ind w:left="720" w:hanging="360"/>
+              <w:rPr>
+                <w:rFonts w:ascii="Times New Roman" w:cs="Times New Roman" w:eastAsia="Times New Roman" w:hAnsi="Times New Roman"/>
+                <w:u w:val="none"/>
               </w:rPr>
             </w:pPr>
             <w:r>
@@ -1154,7 +1772,103 @@
                 <w:rFonts w:ascii="Gungsuh" w:cs="Gungsuh" w:eastAsia="Gungsuh" w:hAnsi="Gungsuh"/>
                 <w:rtl w:val="0"/>
               </w:rPr>
-              <w:t xml:space="preserve">After step 1, 반납하기 버튼을 통해 자전거를 반납한다. 반납 시 사용 시간에 따라 요금이 자동 결제된다.</w:t>
+              <w:t xml:space="preserve">반납하기 버튼을 누른다.</w:t>
+            </w:r>
+          </w:p>
+        </w:tc>
+        <w:tc>
+          <w:tcPr>
+            <w:tcBorders>
+              <w:top w:color="000000" w:space="0" w:sz="6" w:val="single"/>
+              <w:left w:color="000000" w:space="0" w:sz="6" w:val="single"/>
+              <w:bottom w:color="000000" w:space="0" w:sz="6" w:val="single"/>
+              <w:right w:color="000000" w:space="0" w:sz="6" w:val="single"/>
+            </w:tcBorders>
+            <w:vAlign w:val="center"/>
+          </w:tcPr>
+          <w:p>
+            <w:pPr>
+              <w:widowControl w:val="0"/>
+              <w:spacing w:after="0" w:before="0" w:line="240" w:lineRule="auto"/>
+              <w:ind w:left="0" w:firstLine="0"/>
+              <w:rPr>
+                <w:rFonts w:ascii="Arimo" w:cs="Arimo" w:eastAsia="Arimo" w:hAnsi="Arimo"/>
+              </w:rPr>
+            </w:pPr>
+            <w:r>
+              <w:rPr>
+                <w:rtl w:val="0"/>
+              </w:rPr>
+            </w:r>
+          </w:p>
+        </w:tc>
+      </w:tr>
+      <w:tr>
+        <w:trPr>
+          <w:cantSplit w:val="0"/>
+          <w:trHeight w:val="300" w:hRule="atLeast"/>
+          <w:tblHeader w:val="0"/>
+        </w:trPr>
+        <w:tc>
+          <w:tcPr>
+            <w:tcBorders>
+              <w:top w:color="000000" w:space="0" w:sz="6" w:val="single"/>
+              <w:left w:color="000000" w:space="0" w:sz="6" w:val="single"/>
+              <w:bottom w:color="000000" w:space="0" w:sz="6" w:val="single"/>
+              <w:right w:color="000000" w:space="0" w:sz="6" w:val="single"/>
+            </w:tcBorders>
+            <w:vAlign w:val="center"/>
+          </w:tcPr>
+          <w:p>
+            <w:pPr>
+              <w:widowControl w:val="0"/>
+              <w:spacing w:after="160" w:line="240" w:lineRule="auto"/>
+              <w:ind w:left="720" w:hanging="360"/>
+              <w:rPr>
+                <w:rFonts w:ascii="Times New Roman" w:cs="Times New Roman" w:eastAsia="Times New Roman" w:hAnsi="Times New Roman"/>
+              </w:rPr>
+            </w:pPr>
+            <w:r>
+              <w:rPr>
+                <w:rtl w:val="0"/>
+              </w:rPr>
+            </w:r>
+          </w:p>
+        </w:tc>
+        <w:tc>
+          <w:tcPr>
+            <w:tcBorders>
+              <w:top w:color="000000" w:space="0" w:sz="6" w:val="single"/>
+              <w:left w:color="000000" w:space="0" w:sz="6" w:val="single"/>
+              <w:bottom w:color="000000" w:space="0" w:sz="6" w:val="single"/>
+              <w:right w:color="000000" w:space="0" w:sz="6" w:val="single"/>
+            </w:tcBorders>
+            <w:vAlign w:val="center"/>
+          </w:tcPr>
+          <w:p>
+            <w:pPr>
+              <w:widowControl w:val="0"/>
+              <w:numPr>
+                <w:ilvl w:val="0"/>
+                <w:numId w:val="4"/>
+              </w:numPr>
+              <w:spacing w:after="160" w:line="240" w:lineRule="auto"/>
+              <w:ind w:left="720" w:hanging="360"/>
+              <w:rPr>
+                <w:rFonts w:ascii="Times New Roman" w:cs="Times New Roman" w:eastAsia="Times New Roman" w:hAnsi="Times New Roman"/>
+              </w:rPr>
+            </w:pPr>
+            <w:r>
+              <w:rPr>
+                <w:rFonts w:ascii="Gungsuh" w:cs="Gungsuh" w:eastAsia="Gungsuh" w:hAnsi="Gungsuh"/>
+                <w:rtl w:val="0"/>
+              </w:rPr>
+              <w:t xml:space="preserve">자전거가 반납 되고 반납 시 사용 시간에 따라 요금이 자동 결제된다.</w:t>
+            </w:r>
+            <w:r>
+              <w:rPr>
+                <w:rtl w:val="0"/>
+              </w:rPr>
             </w:r>
           </w:p>
         </w:tc>

</xml_diff>